<commit_message>
feat(hacker): finalized hacking activities (add code lookup)
</commit_message>
<xml_diff>
--- a/exercices/hack/JuiceShop.docx
+++ b/exercices/hack/JuiceShop.docx
@@ -207,7 +207,19 @@
               <w:rPr>
                 <w:lang w:val="fr-FR" w:eastAsia="fr-CH"/>
               </w:rPr>
-              <w:t>A la fin de cette séquence, les apprentis seront capable</w:t>
+              <w:t xml:space="preserve">A la fin de cette </w:t>
+            </w:r>
+            <w:r>
+              <w:rPr>
+                <w:lang w:val="fr-FR" w:eastAsia="fr-CH"/>
+              </w:rPr>
+              <w:t>activité</w:t>
+            </w:r>
+            <w:r>
+              <w:rPr>
+                <w:lang w:val="fr-FR" w:eastAsia="fr-CH"/>
+              </w:rPr>
+              <w:t>, les apprentis seront capable</w:t>
             </w:r>
             <w:r>
               <w:rPr>
@@ -520,54 +532,11 @@
               </w:rPr>
               <w:t> </w:t>
             </w:r>
-          </w:p>
-        </w:tc>
-      </w:tr>
-      <w:tr>
-        <w:trPr>
-          <w:cnfStyle w:val="000000010000" w:firstRow="0" w:lastRow="0" w:firstColumn="0" w:lastColumn="0" w:oddVBand="0" w:evenVBand="0" w:oddHBand="0" w:evenHBand="1" w:firstRowFirstColumn="0" w:firstRowLastColumn="0" w:lastRowFirstColumn="0" w:lastRowLastColumn="0"/>
-        </w:trPr>
-        <w:tc>
-          <w:tcPr>
-            <w:tcW w:w="3114" w:type="dxa"/>
-          </w:tcPr>
-          <w:p>
-            <w:pPr>
+            <w:r>
               <w:rPr>
                 <w:lang w:eastAsia="fr-CH"/>
               </w:rPr>
-            </w:pPr>
-            <w:r>
-              <w:rPr>
-                <w:lang w:eastAsia="fr-CH"/>
-              </w:rPr>
-              <w:t> </w:t>
-            </w:r>
-            <w:r>
-              <w:rPr>
-                <w:b/>
-                <w:bCs/>
-                <w:lang w:eastAsia="fr-CH"/>
-              </w:rPr>
-              <w:t>Changelog</w:t>
-            </w:r>
-          </w:p>
-        </w:tc>
-        <w:tc>
-          <w:tcPr>
-            <w:tcW w:w="5902" w:type="dxa"/>
-          </w:tcPr>
-          <w:p>
-            <w:pPr>
-              <w:rPr>
-                <w:lang w:eastAsia="fr-CH"/>
-              </w:rPr>
-            </w:pPr>
-            <w:r>
-              <w:rPr>
-                <w:lang w:eastAsia="fr-CH"/>
-              </w:rPr>
-              <w:t>Auteur original et version</w:t>
+              <w:t>Notes de cours, Supports du cours, Internet</w:t>
             </w:r>
           </w:p>
         </w:tc>
@@ -608,15 +577,28 @@
         <w:t xml:space="preserve">Mise en </w:t>
       </w:r>
       <w:r>
-        <w:t xml:space="preserve">place du JuiceShop </w:t>
+        <w:t xml:space="preserve">place du </w:t>
+      </w:r>
+      <w:proofErr w:type="spellStart"/>
+      <w:r>
+        <w:t>JuiceShop</w:t>
+      </w:r>
+      <w:proofErr w:type="spellEnd"/>
+      <w:r>
+        <w:t xml:space="preserve"> </w:t>
       </w:r>
     </w:p>
     <w:p>
       <w:r>
         <w:t xml:space="preserve">Dans </w:t>
       </w:r>
-      <w:r>
-        <w:t>Powershell, exécutez la commande suivante</w:t>
+      <w:proofErr w:type="spellStart"/>
+      <w:r>
+        <w:t>Powershell</w:t>
+      </w:r>
+      <w:proofErr w:type="spellEnd"/>
+      <w:r>
+        <w:t>, exécutez la commande suivante</w:t>
       </w:r>
       <w:r>
         <w:t> :</w:t>
@@ -632,7 +614,43 @@
           <w:color w:val="222222"/>
           <w:shd w:val="clear" w:color="auto" w:fill="FAFAFA"/>
         </w:rPr>
-        <w:t>docker pull bkimminich/juice-shop</w:t>
+        <w:t xml:space="preserve">docker pull </w:t>
+      </w:r>
+      <w:proofErr w:type="spellStart"/>
+      <w:r>
+        <w:rPr>
+          <w:rFonts w:ascii="Roboto Mono" w:hAnsi="Roboto Mono"/>
+          <w:color w:val="222222"/>
+          <w:shd w:val="clear" w:color="auto" w:fill="FAFAFA"/>
+        </w:rPr>
+        <w:t>bkimminich</w:t>
+      </w:r>
+      <w:proofErr w:type="spellEnd"/>
+      <w:r>
+        <w:rPr>
+          <w:rFonts w:ascii="Roboto Mono" w:hAnsi="Roboto Mono"/>
+          <w:color w:val="222222"/>
+          <w:shd w:val="clear" w:color="auto" w:fill="FAFAFA"/>
+        </w:rPr>
+        <w:t>/</w:t>
+      </w:r>
+      <w:proofErr w:type="spellStart"/>
+      <w:r>
+        <w:rPr>
+          <w:rFonts w:ascii="Roboto Mono" w:hAnsi="Roboto Mono"/>
+          <w:color w:val="222222"/>
+          <w:shd w:val="clear" w:color="auto" w:fill="FAFAFA"/>
+        </w:rPr>
+        <w:t>juice</w:t>
+      </w:r>
+      <w:proofErr w:type="spellEnd"/>
+      <w:r>
+        <w:rPr>
+          <w:rFonts w:ascii="Roboto Mono" w:hAnsi="Roboto Mono"/>
+          <w:color w:val="222222"/>
+          <w:shd w:val="clear" w:color="auto" w:fill="FAFAFA"/>
+        </w:rPr>
+        <w:t>-shop</w:t>
       </w:r>
       <w:r>
         <w:t xml:space="preserve"> </w:t>
@@ -675,7 +693,27 @@
           <w:shd w:val="clear" w:color="auto" w:fill="FAFAFA"/>
           <w:lang w:val="en-US"/>
         </w:rPr>
-        <w:t>run -d -p 3000:3000 bkimminich/juice-shop</w:t>
+        <w:t xml:space="preserve">run -d -p 3000:3000 </w:t>
+      </w:r>
+      <w:proofErr w:type="spellStart"/>
+      <w:r>
+        <w:rPr>
+          <w:rFonts w:ascii="Roboto Mono" w:hAnsi="Roboto Mono"/>
+          <w:color w:val="222222"/>
+          <w:shd w:val="clear" w:color="auto" w:fill="FAFAFA"/>
+          <w:lang w:val="en-US"/>
+        </w:rPr>
+        <w:t>bkimminich</w:t>
+      </w:r>
+      <w:proofErr w:type="spellEnd"/>
+      <w:r>
+        <w:rPr>
+          <w:rFonts w:ascii="Roboto Mono" w:hAnsi="Roboto Mono"/>
+          <w:color w:val="222222"/>
+          <w:shd w:val="clear" w:color="auto" w:fill="FAFAFA"/>
+          <w:lang w:val="en-US"/>
+        </w:rPr>
+        <w:t>/juice-shop</w:t>
       </w:r>
     </w:p>
     <w:p>
@@ -725,7 +763,15 @@
         <w:t xml:space="preserve">couvrir la page cachée du tableau des scores, en anglais </w:t>
       </w:r>
       <w:r>
-        <w:t>« score board ». Vous pouvez</w:t>
+        <w:t xml:space="preserve">« score </w:t>
+      </w:r>
+      <w:proofErr w:type="spellStart"/>
+      <w:r>
+        <w:t>board</w:t>
+      </w:r>
+      <w:proofErr w:type="spellEnd"/>
+      <w:r>
+        <w:t> ». Vous pouvez</w:t>
       </w:r>
       <w:r>
         <w:t xml:space="preserve"> essayer de deviner l’url ou </w:t>
@@ -781,8 +827,21 @@
           <w:numId w:val="4"/>
         </w:numPr>
       </w:pPr>
-      <w:r>
-        <w:t>curl / wget : permet de faire un appel http et stocker la réponse</w:t>
+      <w:proofErr w:type="spellStart"/>
+      <w:r>
+        <w:t>curl</w:t>
+      </w:r>
+      <w:proofErr w:type="spellEnd"/>
+      <w:r>
+        <w:t xml:space="preserve"> / </w:t>
+      </w:r>
+      <w:proofErr w:type="spellStart"/>
+      <w:r>
+        <w:t>wget</w:t>
+      </w:r>
+      <w:proofErr w:type="spellEnd"/>
+      <w:r>
+        <w:t> : permet de faire un appel http et stocker la réponse</w:t>
       </w:r>
     </w:p>
     <w:p>
@@ -793,8 +852,21 @@
           <w:numId w:val="4"/>
         </w:numPr>
       </w:pPr>
-      <w:r>
-        <w:t>grep / rg : permet de chercher des patterns dans des textes</w:t>
+      <w:proofErr w:type="spellStart"/>
+      <w:r>
+        <w:t>grep</w:t>
+      </w:r>
+      <w:proofErr w:type="spellEnd"/>
+      <w:r>
+        <w:t xml:space="preserve"> / </w:t>
+      </w:r>
+      <w:proofErr w:type="spellStart"/>
+      <w:r>
+        <w:t>rg</w:t>
+      </w:r>
+      <w:proofErr w:type="spellEnd"/>
+      <w:r>
+        <w:t> : permet de chercher des patterns dans des textes</w:t>
       </w:r>
     </w:p>
     <w:p>
@@ -805,8 +877,21 @@
           <w:numId w:val="4"/>
         </w:numPr>
       </w:pPr>
-      <w:r>
-        <w:t>prettier : pour formater les réponses condensées (html, js)</w:t>
+      <w:proofErr w:type="spellStart"/>
+      <w:r>
+        <w:t>prettier</w:t>
+      </w:r>
+      <w:proofErr w:type="spellEnd"/>
+      <w:r>
+        <w:t xml:space="preserve"> : pour formater les réponses condensées (html, </w:t>
+      </w:r>
+      <w:proofErr w:type="spellStart"/>
+      <w:r>
+        <w:t>js</w:t>
+      </w:r>
+      <w:proofErr w:type="spellEnd"/>
+      <w:r>
+        <w:t>)</w:t>
       </w:r>
     </w:p>
     <w:p>
@@ -855,7 +940,15 @@
     </w:p>
     <w:p>
       <w:r>
-        <w:t>Essayer le challenge Bonus Payload ?</w:t>
+        <w:t xml:space="preserve">Essayer le challenge Bonus </w:t>
+      </w:r>
+      <w:proofErr w:type="spellStart"/>
+      <w:r>
+        <w:t>Payload</w:t>
+      </w:r>
+      <w:proofErr w:type="spellEnd"/>
+      <w:r>
+        <w:t> ?</w:t>
       </w:r>
     </w:p>
     <w:p>
@@ -864,11 +957,8 @@
       </w:r>
     </w:p>
     <w:p>
-      <w:pPr>
-        <w:spacing w:line="259" w:lineRule="auto"/>
-      </w:pPr>
-      <w:r>
-        <w:br w:type="page"/>
+      <w:r>
+        <w:t>…………………………………………………………………………………………………..</w:t>
       </w:r>
     </w:p>
     <w:p>
@@ -879,15 +969,19 @@
           <w:numId w:val="1"/>
         </w:numPr>
       </w:pPr>
-      <w:r>
-        <w:lastRenderedPageBreak/>
+      <w:proofErr w:type="spellStart"/>
+      <w:r>
         <w:t>Confi</w:t>
       </w:r>
       <w:r>
         <w:t>d</w:t>
       </w:r>
       <w:r>
-        <w:t>ential document</w:t>
+        <w:t>ential</w:t>
+      </w:r>
+      <w:proofErr w:type="spellEnd"/>
+      <w:r>
+        <w:t xml:space="preserve"> document</w:t>
       </w:r>
     </w:p>
     <w:p>
@@ -900,8 +994,13 @@
       <w:r>
         <w:t xml:space="preserve"> le challenge </w:t>
       </w:r>
-      <w:r>
-        <w:t>Confidential document</w:t>
+      <w:proofErr w:type="spellStart"/>
+      <w:r>
+        <w:t>Confidential</w:t>
+      </w:r>
+      <w:proofErr w:type="spellEnd"/>
+      <w:r>
+        <w:t xml:space="preserve"> document</w:t>
       </w:r>
     </w:p>
     <w:p>
@@ -922,8 +1021,13 @@
           <w:numId w:val="1"/>
         </w:numPr>
       </w:pPr>
-      <w:r>
-        <w:t>Error handling</w:t>
+      <w:proofErr w:type="spellStart"/>
+      <w:r>
+        <w:t>Error</w:t>
+      </w:r>
+      <w:proofErr w:type="spellEnd"/>
+      <w:r>
+        <w:t xml:space="preserve"> handling</w:t>
       </w:r>
     </w:p>
     <w:p>
@@ -935,8 +1039,13 @@
       <w:r>
         <w:t xml:space="preserve">Résolvez le challenge </w:t>
       </w:r>
-      <w:r>
-        <w:t>Error Handling</w:t>
+      <w:proofErr w:type="spellStart"/>
+      <w:r>
+        <w:t>Error</w:t>
+      </w:r>
+      <w:proofErr w:type="spellEnd"/>
+      <w:r>
+        <w:t xml:space="preserve"> Handling</w:t>
       </w:r>
     </w:p>
     <w:p>
@@ -960,6 +1069,22 @@
     <w:p>
       <w:r>
         <w:t>…………………………………………………………………………………………………..</w:t>
+      </w:r>
+    </w:p>
+    <w:p>
+      <w:pPr>
+        <w:spacing w:line="259" w:lineRule="auto"/>
+        <w:rPr>
+          <w:rFonts w:eastAsiaTheme="majorEastAsia" w:cstheme="majorBidi"/>
+          <w:b/>
+          <w:bCs/>
+          <w:color w:val="000000" w:themeColor="text1"/>
+          <w:sz w:val="28"/>
+          <w:szCs w:val="32"/>
+        </w:rPr>
+      </w:pPr>
+      <w:r>
+        <w:br w:type="page"/>
       </w:r>
     </w:p>
     <w:p>
@@ -971,6 +1096,7 @@
         </w:numPr>
       </w:pPr>
       <w:r>
+        <w:lastRenderedPageBreak/>
         <w:t>Login Admin</w:t>
       </w:r>
     </w:p>
@@ -1029,8 +1155,13 @@
           <w:numId w:val="3"/>
         </w:numPr>
       </w:pPr>
-      <w:r>
-        <w:t>View Basket</w:t>
+      <w:proofErr w:type="spellStart"/>
+      <w:r>
+        <w:t>View</w:t>
+      </w:r>
+      <w:proofErr w:type="spellEnd"/>
+      <w:r>
+        <w:t xml:space="preserve"> Basket</w:t>
       </w:r>
     </w:p>
     <w:p>
@@ -1077,9 +1208,135 @@
         <w:t>… avec minimum 3 étoiles</w:t>
       </w:r>
     </w:p>
+    <w:p>
+      <w:pPr>
+        <w:pStyle w:val="Titre1"/>
+      </w:pPr>
+      <w:proofErr w:type="spellStart"/>
+      <w:r>
+        <w:t>Contre mesures</w:t>
+      </w:r>
+      <w:proofErr w:type="spellEnd"/>
+    </w:p>
+    <w:p>
+      <w:r>
+        <w:t>Il est temps d’aller maintenant vers le code source</w:t>
+      </w:r>
+      <w:r>
+        <w:t xml:space="preserve"> (</w:t>
+      </w:r>
+      <w:hyperlink r:id="rId12" w:anchor="from-sources" w:history="1">
+        <w:r>
+          <w:rPr>
+            <w:rStyle w:val="Lienhypertexte"/>
+          </w:rPr>
+          <w:t>https://github.com/juice-shop/juice-shop#from-sources</w:t>
+        </w:r>
+      </w:hyperlink>
+      <w:r>
+        <w:t>)</w:t>
+      </w:r>
+      <w:r>
+        <w:t xml:space="preserve"> pour identifier le code impliqu</w:t>
+      </w:r>
+      <w:r>
+        <w:t>é.</w:t>
+      </w:r>
+    </w:p>
+    <w:p>
+      <w:pPr>
+        <w:pStyle w:val="Titre2"/>
+      </w:pPr>
+      <w:r>
+        <w:t>DOM XSS</w:t>
+      </w:r>
+    </w:p>
+    <w:p>
+      <w:pPr>
+        <w:tabs>
+          <w:tab w:val="left" w:leader="dot" w:pos="3969"/>
+          <w:tab w:val="left" w:leader="dot" w:pos="9026"/>
+        </w:tabs>
+      </w:pPr>
+      <w:r>
+        <w:t>Fichier :</w:t>
+      </w:r>
+      <w:r>
+        <w:tab/>
+        <w:t>| Lignes de code :</w:t>
+      </w:r>
+      <w:r>
+        <w:tab/>
+      </w:r>
+    </w:p>
+    <w:p>
+      <w:pPr>
+        <w:pStyle w:val="Titre2"/>
+      </w:pPr>
+      <w:proofErr w:type="spellStart"/>
+      <w:r>
+        <w:t>Error</w:t>
+      </w:r>
+      <w:proofErr w:type="spellEnd"/>
+      <w:r>
+        <w:t xml:space="preserve"> Handling</w:t>
+      </w:r>
+    </w:p>
+    <w:p>
+      <w:pPr>
+        <w:tabs>
+          <w:tab w:val="left" w:leader="dot" w:pos="3969"/>
+          <w:tab w:val="left" w:leader="dot" w:pos="9026"/>
+        </w:tabs>
+      </w:pPr>
+      <w:r>
+        <w:t>Fichier :</w:t>
+      </w:r>
+      <w:r>
+        <w:tab/>
+        <w:t>| Lignes de code :</w:t>
+      </w:r>
+      <w:r>
+        <w:tab/>
+      </w:r>
+    </w:p>
+    <w:p>
+      <w:pPr>
+        <w:pStyle w:val="Titre2"/>
+      </w:pPr>
+      <w:r>
+        <w:t>Authentification (injection SQL)</w:t>
+      </w:r>
+    </w:p>
+    <w:p>
+      <w:pPr>
+        <w:tabs>
+          <w:tab w:val="left" w:leader="dot" w:pos="3969"/>
+          <w:tab w:val="left" w:leader="dot" w:pos="9026"/>
+        </w:tabs>
+      </w:pPr>
+      <w:r>
+        <w:t>Fichier :</w:t>
+      </w:r>
+      <w:r>
+        <w:tab/>
+        <w:t>| Lignes de code :</w:t>
+      </w:r>
+      <w:r>
+        <w:tab/>
+      </w:r>
+    </w:p>
+    <w:p>
+      <w:pPr>
+        <w:tabs>
+          <w:tab w:val="left" w:leader="dot" w:pos="3969"/>
+          <w:tab w:val="left" w:leader="dot" w:pos="9026"/>
+        </w:tabs>
+      </w:pPr>
+    </w:p>
     <w:sectPr>
-      <w:headerReference w:type="default" r:id="rId12"/>
-      <w:footerReference w:type="default" r:id="rId13"/>
+      <w:headerReference w:type="default" r:id="rId13"/>
+      <w:footerReference w:type="default" r:id="rId14"/>
       <w:pgSz w:w="11906" w:h="16838"/>
       <w:pgMar w:top="1440" w:right="1440" w:bottom="1440" w:left="1440" w:header="708" w:footer="1155" w:gutter="0"/>
       <w:cols w:space="708"/>
@@ -3001,26 +3258,6 @@
 </file>
 
 <file path=customXml/item1.xml><?xml version="1.0" encoding="utf-8"?>
-<p:properties xmlns:p="http://schemas.microsoft.com/office/2006/metadata/properties" xmlns:xsi="http://www.w3.org/2001/XMLSchema-instance" xmlns:pc="http://schemas.microsoft.com/office/infopath/2007/PartnerControls">
-  <documentManagement>
-    <lcf76f155ced4ddcb4097134ff3c332f xmlns="eb2b4dc0-5538-4988-a426-1e3bf3687743">
-      <Terms xmlns="http://schemas.microsoft.com/office/infopath/2007/PartnerControls"/>
-    </lcf76f155ced4ddcb4097134ff3c332f>
-    <TaxCatchAll xmlns="26488081-7094-48e3-a435-bbb366c5709a" xsi:nil="true"/>
-  </documentManagement>
-</p:properties>
-</file>
-
-<file path=customXml/item2.xml><?xml version="1.0" encoding="utf-8"?>
-<?mso-contentType ?>
-<FormTemplates xmlns="http://schemas.microsoft.com/sharepoint/v3/contenttype/forms">
-  <Display>DocumentLibraryForm</Display>
-  <Edit>DocumentLibraryForm</Edit>
-  <New>DocumentLibraryForm</New>
-</FormTemplates>
-</file>
-
-<file path=customXml/item3.xml><?xml version="1.0" encoding="utf-8"?>
 <ct:contentTypeSchema xmlns:ct="http://schemas.microsoft.com/office/2006/metadata/contentType" xmlns:ma="http://schemas.microsoft.com/office/2006/metadata/properties/metaAttributes" ct:_="" ma:_="" ma:contentTypeName="Document" ma:contentTypeID="0x010100BD12CA962D3BC343BA4881942FCA9ABD" ma:contentTypeVersion="13" ma:contentTypeDescription="Crée un document." ma:contentTypeScope="" ma:versionID="69c7e1234aa399a5294368cedfc9727e">
   <xsd:schema xmlns:xsd="http://www.w3.org/2001/XMLSchema" xmlns:xs="http://www.w3.org/2001/XMLSchema" xmlns:p="http://schemas.microsoft.com/office/2006/metadata/properties" xmlns:ns2="eb2b4dc0-5538-4988-a426-1e3bf3687743" xmlns:ns3="26488081-7094-48e3-a435-bbb366c5709a" targetNamespace="http://schemas.microsoft.com/office/2006/metadata/properties" ma:root="true" ma:fieldsID="f55906f2b711226ab16b0d1a2f445893" ns2:_="" ns3:_="">
     <xsd:import namespace="eb2b4dc0-5538-4988-a426-1e3bf3687743"/>
@@ -3227,26 +3464,27 @@
 </ct:contentTypeSchema>
 </file>
 
-<file path=customXml/itemProps1.xml><?xml version="1.0" encoding="utf-8"?>
-<ds:datastoreItem xmlns:ds="http://schemas.openxmlformats.org/officeDocument/2006/customXml" ds:itemID="{F17E8980-E7AA-494F-AB5E-7F2A6CBF1CD4}">
-  <ds:schemaRefs>
-    <ds:schemaRef ds:uri="http://schemas.microsoft.com/office/2006/metadata/properties"/>
-    <ds:schemaRef ds:uri="http://schemas.microsoft.com/office/infopath/2007/PartnerControls"/>
-    <ds:schemaRef ds:uri="eb2b4dc0-5538-4988-a426-1e3bf3687743"/>
-    <ds:schemaRef ds:uri="26488081-7094-48e3-a435-bbb366c5709a"/>
-  </ds:schemaRefs>
-</ds:datastoreItem>
+<file path=customXml/item2.xml><?xml version="1.0" encoding="utf-8"?>
+<?mso-contentType ?>
+<FormTemplates xmlns="http://schemas.microsoft.com/sharepoint/v3/contenttype/forms">
+  <Display>DocumentLibraryForm</Display>
+  <Edit>DocumentLibraryForm</Edit>
+  <New>DocumentLibraryForm</New>
+</FormTemplates>
 </file>
 
-<file path=customXml/itemProps2.xml><?xml version="1.0" encoding="utf-8"?>
-<ds:datastoreItem xmlns:ds="http://schemas.openxmlformats.org/officeDocument/2006/customXml" ds:itemID="{93B61874-F239-4838-AE1F-CF27E752B016}">
-  <ds:schemaRefs>
-    <ds:schemaRef ds:uri="http://schemas.microsoft.com/sharepoint/v3/contenttype/forms"/>
-  </ds:schemaRefs>
-</ds:datastoreItem>
+<file path=customXml/item3.xml><?xml version="1.0" encoding="utf-8"?>
+<p:properties xmlns:p="http://schemas.microsoft.com/office/2006/metadata/properties" xmlns:xsi="http://www.w3.org/2001/XMLSchema-instance" xmlns:pc="http://schemas.microsoft.com/office/infopath/2007/PartnerControls">
+  <documentManagement>
+    <lcf76f155ced4ddcb4097134ff3c332f xmlns="eb2b4dc0-5538-4988-a426-1e3bf3687743">
+      <Terms xmlns="http://schemas.microsoft.com/office/infopath/2007/PartnerControls"/>
+    </lcf76f155ced4ddcb4097134ff3c332f>
+    <TaxCatchAll xmlns="26488081-7094-48e3-a435-bbb366c5709a" xsi:nil="true"/>
+  </documentManagement>
+</p:properties>
 </file>
 
-<file path=customXml/itemProps3.xml><?xml version="1.0" encoding="utf-8"?>
+<file path=customXml/itemProps1.xml><?xml version="1.0" encoding="utf-8"?>
 <ds:datastoreItem xmlns:ds="http://schemas.openxmlformats.org/officeDocument/2006/customXml" ds:itemID="{53CC62D8-ECF6-4AEF-9C4B-07C50DE2B59A}">
   <ds:schemaRefs>
     <ds:schemaRef ds:uri="http://schemas.microsoft.com/office/2006/metadata/contentType"/>
@@ -3263,4 +3501,23 @@
     <ds:schemaRef ds:uri="http://schemas.microsoft.com/internal/obd"/>
   </ds:schemaRefs>
 </ds:datastoreItem>
+</file>
+
+<file path=customXml/itemProps2.xml><?xml version="1.0" encoding="utf-8"?>
+<ds:datastoreItem xmlns:ds="http://schemas.openxmlformats.org/officeDocument/2006/customXml" ds:itemID="{93B61874-F239-4838-AE1F-CF27E752B016}">
+  <ds:schemaRefs>
+    <ds:schemaRef ds:uri="http://schemas.microsoft.com/sharepoint/v3/contenttype/forms"/>
+  </ds:schemaRefs>
+</ds:datastoreItem>
+</file>
+
+<file path=customXml/itemProps3.xml><?xml version="1.0" encoding="utf-8"?>
+<ds:datastoreItem xmlns:ds="http://schemas.openxmlformats.org/officeDocument/2006/customXml" ds:itemID="{F17E8980-E7AA-494F-AB5E-7F2A6CBF1CD4}">
+  <ds:schemaRefs>
+    <ds:schemaRef ds:uri="http://schemas.microsoft.com/office/2006/metadata/properties"/>
+    <ds:schemaRef ds:uri="http://schemas.microsoft.com/office/infopath/2007/PartnerControls"/>
+    <ds:schemaRef ds:uri="eb2b4dc0-5538-4988-a426-1e3bf3687743"/>
+    <ds:schemaRef ds:uri="26488081-7094-48e3-a435-bbb366c5709a"/>
+  </ds:schemaRefs>
+</ds:datastoreItem>
 </file>
</xml_diff>